<commit_message>
additional docments for homework 6
</commit_message>
<xml_diff>
--- a/DAAN_682/HOMEWORK_5/Homework_5.docx
+++ b/DAAN_682/HOMEWORK_5/Homework_5.docx
@@ -66,8 +66,13 @@
     </w:p>
     <w:p/>
     <w:p>
-      <w:r>
-        <w:t>#!/usr/bin/env python</w:t>
+      <w:proofErr w:type="gramStart"/>
+      <w:r>
+        <w:t>#!/</w:t>
+      </w:r>
+      <w:proofErr w:type="gramEnd"/>
+      <w:r>
+        <w:t>usr/bin/env python</w:t>
       </w:r>
     </w:p>
     <w:p>
@@ -78,36 +83,89 @@
     <w:p/>
     <w:p>
       <w:r>
-        <w:t># **DAAN: 682:** Data Analytics Programming in Python\</w:t>
-      </w:r>
-    </w:p>
-    <w:p>
-      <w:r>
-        <w:t># **Author:** Dylan Francis\</w:t>
-      </w:r>
-    </w:p>
-    <w:p>
-      <w:r>
-        <w:t># **Title: Homework_6:** Data Visaulization with matplotlib\</w:t>
-      </w:r>
-    </w:p>
-    <w:p>
-      <w:r>
-        <w:t># ** Due Date:** 22FEB2026</w:t>
-      </w:r>
-    </w:p>
-    <w:p/>
-    <w:p>
-      <w:r>
-        <w:t># In[88]:</w:t>
-      </w:r>
-    </w:p>
-    <w:p/>
-    <w:p/>
-    <w:p>
-      <w:r>
-        <w:t>import os</w:t>
-      </w:r>
+        <w:t xml:space="preserve"># **DAAN: </w:t>
+      </w:r>
+      <w:proofErr w:type="gramStart"/>
+      <w:r>
+        <w:t>682:*</w:t>
+      </w:r>
+      <w:proofErr w:type="gramEnd"/>
+      <w:r>
+        <w:t>* Data Analytics Programming in Python\</w:t>
+      </w:r>
+    </w:p>
+    <w:p>
+      <w:r>
+        <w:t># **</w:t>
+      </w:r>
+      <w:proofErr w:type="gramStart"/>
+      <w:r>
+        <w:t>Author:*</w:t>
+      </w:r>
+      <w:proofErr w:type="gramEnd"/>
+      <w:r>
+        <w:t>* Dylan Francis\</w:t>
+      </w:r>
+    </w:p>
+    <w:p>
+      <w:r>
+        <w:t># **Title: Homework_</w:t>
+      </w:r>
+      <w:proofErr w:type="gramStart"/>
+      <w:r>
+        <w:t>6:*</w:t>
+      </w:r>
+      <w:proofErr w:type="gramEnd"/>
+      <w:r>
+        <w:t xml:space="preserve">* Data </w:t>
+      </w:r>
+      <w:proofErr w:type="spellStart"/>
+      <w:r>
+        <w:t>Visaulization</w:t>
+      </w:r>
+      <w:proofErr w:type="spellEnd"/>
+      <w:r>
+        <w:t xml:space="preserve"> with matplotlib\</w:t>
+      </w:r>
+    </w:p>
+    <w:p>
+      <w:r>
+        <w:t xml:space="preserve"># ** Due </w:t>
+      </w:r>
+      <w:proofErr w:type="gramStart"/>
+      <w:r>
+        <w:t>Date:*</w:t>
+      </w:r>
+      <w:proofErr w:type="gramEnd"/>
+      <w:r>
+        <w:t>* 22FEB2026</w:t>
+      </w:r>
+    </w:p>
+    <w:p/>
+    <w:p>
+      <w:r>
+        <w:t xml:space="preserve"># </w:t>
+      </w:r>
+      <w:proofErr w:type="gramStart"/>
+      <w:r>
+        <w:t>In[</w:t>
+      </w:r>
+      <w:proofErr w:type="gramEnd"/>
+      <w:r>
+        <w:t>88]:</w:t>
+      </w:r>
+    </w:p>
+    <w:p/>
+    <w:p/>
+    <w:p>
+      <w:r>
+        <w:t xml:space="preserve">import </w:t>
+      </w:r>
+      <w:proofErr w:type="spellStart"/>
+      <w:r>
+        <w:t>os</w:t>
+      </w:r>
+      <w:proofErr w:type="spellEnd"/>
     </w:p>
     <w:p>
       <w:r>
@@ -116,23 +174,58 @@
     </w:p>
     <w:p>
       <w:r>
-        <w:t>import matplotlib.pyplot as plt</w:t>
-      </w:r>
-    </w:p>
-    <w:p>
-      <w:r>
-        <w:t>import numpy as np</w:t>
-      </w:r>
-    </w:p>
-    <w:p>
-      <w:r>
-        <w:t>import seaborn as sns</w:t>
-      </w:r>
-    </w:p>
-    <w:p/>
-    <w:p>
-      <w:r>
-        <w:t>plt.figure()</w:t>
+        <w:t xml:space="preserve">import </w:t>
+      </w:r>
+      <w:proofErr w:type="spellStart"/>
+      <w:proofErr w:type="gramStart"/>
+      <w:r>
+        <w:t>matplotlib.pyplot</w:t>
+      </w:r>
+      <w:proofErr w:type="spellEnd"/>
+      <w:proofErr w:type="gramEnd"/>
+      <w:r>
+        <w:t xml:space="preserve"> as </w:t>
+      </w:r>
+      <w:proofErr w:type="spellStart"/>
+      <w:r>
+        <w:t>plt</w:t>
+      </w:r>
+      <w:proofErr w:type="spellEnd"/>
+    </w:p>
+    <w:p>
+      <w:r>
+        <w:t xml:space="preserve">import </w:t>
+      </w:r>
+      <w:proofErr w:type="spellStart"/>
+      <w:r>
+        <w:t>numpy</w:t>
+      </w:r>
+      <w:proofErr w:type="spellEnd"/>
+      <w:r>
+        <w:t xml:space="preserve"> as np</w:t>
+      </w:r>
+    </w:p>
+    <w:p>
+      <w:r>
+        <w:t xml:space="preserve">import seaborn as </w:t>
+      </w:r>
+      <w:proofErr w:type="spellStart"/>
+      <w:r>
+        <w:t>sns</w:t>
+      </w:r>
+      <w:proofErr w:type="spellEnd"/>
+    </w:p>
+    <w:p/>
+    <w:p>
+      <w:proofErr w:type="spellStart"/>
+      <w:proofErr w:type="gramStart"/>
+      <w:r>
+        <w:t>plt.figure</w:t>
+      </w:r>
+      <w:proofErr w:type="spellEnd"/>
+      <w:proofErr w:type="gramEnd"/>
+      <w:r>
+        <w:t>()</w:t>
       </w:r>
     </w:p>
     <w:p/>
@@ -143,13 +236,38 @@
       </w:r>
     </w:p>
     <w:p>
-      <w:r>
-        <w:t>os.chdir(path)</w:t>
-      </w:r>
-    </w:p>
-    <w:p>
-      <w:r>
-        <w:t>mtcars = pd.read_csv("mtcars.csv")</w:t>
+      <w:proofErr w:type="spellStart"/>
+      <w:proofErr w:type="gramStart"/>
+      <w:r>
+        <w:t>os.chdir</w:t>
+      </w:r>
+      <w:proofErr w:type="spellEnd"/>
+      <w:proofErr w:type="gramEnd"/>
+      <w:r>
+        <w:t>(path)</w:t>
+      </w:r>
+    </w:p>
+    <w:p>
+      <w:proofErr w:type="spellStart"/>
+      <w:r>
+        <w:t>mtcars</w:t>
+      </w:r>
+      <w:proofErr w:type="spellEnd"/>
+      <w:r>
+        <w:t xml:space="preserve"> = </w:t>
+      </w:r>
+      <w:proofErr w:type="spellStart"/>
+      <w:proofErr w:type="gramStart"/>
+      <w:r>
+        <w:t>pd.read</w:t>
+      </w:r>
+      <w:proofErr w:type="gramEnd"/>
+      <w:r>
+        <w:t>_csv</w:t>
+      </w:r>
+      <w:proofErr w:type="spellEnd"/>
+      <w:r>
+        <w:t>("mtcars.csv")</w:t>
       </w:r>
     </w:p>
     <w:p/>
@@ -168,64 +286,208 @@
     <w:p/>
     <w:p>
       <w:r>
-        <w:t># In[25]:</w:t>
-      </w:r>
-    </w:p>
-    <w:p/>
-    <w:p/>
-    <w:p>
-      <w:r>
-        <w:t>auto = mtcars[mtcars["am"] ==0]["mpg"]</w:t>
-      </w:r>
-    </w:p>
-    <w:p>
-      <w:r>
-        <w:t>manual = mtcars[mtcars["am"] ==1]["mpg"]</w:t>
-      </w:r>
-    </w:p>
-    <w:p/>
-    <w:p/>
-    <w:p>
-      <w:r>
-        <w:t>plt.hist(auto, bins=8, alpha=0.6, density =0, label="Automatic (am=0)", color = "blue", edgecolor = "black")</w:t>
-      </w:r>
-    </w:p>
-    <w:p>
+        <w:t xml:space="preserve"># </w:t>
+      </w:r>
+      <w:proofErr w:type="gramStart"/>
+      <w:r>
+        <w:t>In[</w:t>
+      </w:r>
+      <w:proofErr w:type="gramEnd"/>
+      <w:r>
+        <w:t>25]:</w:t>
+      </w:r>
+    </w:p>
+    <w:p/>
+    <w:p/>
+    <w:p>
+      <w:r>
+        <w:t xml:space="preserve">auto = </w:t>
+      </w:r>
+      <w:proofErr w:type="spellStart"/>
+      <w:r>
+        <w:t>mtcars</w:t>
+      </w:r>
+      <w:proofErr w:type="spellEnd"/>
+      <w:r>
+        <w:t>[</w:t>
+      </w:r>
+      <w:proofErr w:type="spellStart"/>
+      <w:r>
+        <w:t>mtcars</w:t>
+      </w:r>
+      <w:proofErr w:type="spellEnd"/>
+      <w:r>
+        <w:t>["am"] ==</w:t>
+      </w:r>
+      <w:proofErr w:type="gramStart"/>
+      <w:r>
+        <w:t>0][</w:t>
+      </w:r>
+      <w:proofErr w:type="gramEnd"/>
+      <w:r>
+        <w:t>"mpg"]</w:t>
+      </w:r>
+    </w:p>
+    <w:p>
+      <w:r>
+        <w:t xml:space="preserve">manual = </w:t>
+      </w:r>
+      <w:proofErr w:type="spellStart"/>
+      <w:r>
+        <w:t>mtcars</w:t>
+      </w:r>
+      <w:proofErr w:type="spellEnd"/>
+      <w:r>
+        <w:t>[</w:t>
+      </w:r>
+      <w:proofErr w:type="spellStart"/>
+      <w:r>
+        <w:t>mtcars</w:t>
+      </w:r>
+      <w:proofErr w:type="spellEnd"/>
+      <w:r>
+        <w:t>["am"] ==</w:t>
+      </w:r>
+      <w:proofErr w:type="gramStart"/>
+      <w:r>
+        <w:t>1][</w:t>
+      </w:r>
+      <w:proofErr w:type="gramEnd"/>
+      <w:r>
+        <w:t>"mpg"]</w:t>
+      </w:r>
+    </w:p>
+    <w:p/>
+    <w:p/>
+    <w:p>
+      <w:proofErr w:type="spellStart"/>
+      <w:proofErr w:type="gramStart"/>
+      <w:r>
+        <w:t>plt.hist</w:t>
+      </w:r>
+      <w:proofErr w:type="spellEnd"/>
+      <w:proofErr w:type="gramEnd"/>
+      <w:r>
+        <w:t xml:space="preserve">(auto, bins=8, alpha=0.6, density =0, label="Automatic (am=0)", color = "blue", </w:t>
+      </w:r>
+      <w:proofErr w:type="spellStart"/>
+      <w:r>
+        <w:t>edgecolor</w:t>
+      </w:r>
+      <w:proofErr w:type="spellEnd"/>
+      <w:r>
+        <w:t xml:space="preserve"> = "black")</w:t>
+      </w:r>
+    </w:p>
+    <w:p>
+      <w:proofErr w:type="spellStart"/>
+      <w:proofErr w:type="gramStart"/>
       <w:r>
         <w:lastRenderedPageBreak/>
-        <w:t>plt.hist(manual, bins=8, alpha=0.6, density =0, label="Manual (am=1)", color = "yellow", edgecolor = "black")</w:t>
-      </w:r>
-    </w:p>
-    <w:p/>
-    <w:p>
-      <w:r>
-        <w:t>plt.xlabel("Miles per gallon (mpg)")</w:t>
-      </w:r>
-    </w:p>
-    <w:p>
-      <w:r>
-        <w:t>plt.ylabel("Number of cars")</w:t>
-      </w:r>
-    </w:p>
-    <w:p>
-      <w:r>
-        <w:t>plt.title("MPG Distribution by Type of Transimission", fontsize = 16)</w:t>
-      </w:r>
-    </w:p>
-    <w:p>
-      <w:r>
-        <w:t>plt.legend()</w:t>
-      </w:r>
-    </w:p>
-    <w:p/>
-    <w:p>
-      <w:r>
-        <w:t>plt.savefig("histogram.png")</w:t>
-      </w:r>
-    </w:p>
-    <w:p>
-      <w:r>
-        <w:t>plt.show()</w:t>
+        <w:t>plt.hist</w:t>
+      </w:r>
+      <w:proofErr w:type="spellEnd"/>
+      <w:proofErr w:type="gramEnd"/>
+      <w:r>
+        <w:t xml:space="preserve">(manual, bins=8, alpha=0.6, density =0, label="Manual (am=1)", color = "yellow", </w:t>
+      </w:r>
+      <w:proofErr w:type="spellStart"/>
+      <w:r>
+        <w:t>edgecolor</w:t>
+      </w:r>
+      <w:proofErr w:type="spellEnd"/>
+      <w:r>
+        <w:t xml:space="preserve"> = "black")</w:t>
+      </w:r>
+    </w:p>
+    <w:p/>
+    <w:p>
+      <w:proofErr w:type="spellStart"/>
+      <w:proofErr w:type="gramStart"/>
+      <w:r>
+        <w:t>plt.xlabel</w:t>
+      </w:r>
+      <w:proofErr w:type="spellEnd"/>
+      <w:proofErr w:type="gramEnd"/>
+      <w:r>
+        <w:t>("Miles per gallon (mpg)")</w:t>
+      </w:r>
+    </w:p>
+    <w:p>
+      <w:proofErr w:type="spellStart"/>
+      <w:proofErr w:type="gramStart"/>
+      <w:r>
+        <w:t>plt.ylabel</w:t>
+      </w:r>
+      <w:proofErr w:type="spellEnd"/>
+      <w:proofErr w:type="gramEnd"/>
+      <w:r>
+        <w:t>("Number of cars")</w:t>
+      </w:r>
+    </w:p>
+    <w:p>
+      <w:proofErr w:type="spellStart"/>
+      <w:proofErr w:type="gramStart"/>
+      <w:r>
+        <w:t>plt.title</w:t>
+      </w:r>
+      <w:proofErr w:type="spellEnd"/>
+      <w:proofErr w:type="gramEnd"/>
+      <w:r>
+        <w:t xml:space="preserve">("MPG Distribution by Type of </w:t>
+      </w:r>
+      <w:proofErr w:type="spellStart"/>
+      <w:r>
+        <w:t>Transimission</w:t>
+      </w:r>
+      <w:proofErr w:type="spellEnd"/>
+      <w:r>
+        <w:t xml:space="preserve">", </w:t>
+      </w:r>
+      <w:proofErr w:type="spellStart"/>
+      <w:r>
+        <w:t>fontsize</w:t>
+      </w:r>
+      <w:proofErr w:type="spellEnd"/>
+      <w:r>
+        <w:t xml:space="preserve"> = 16)</w:t>
+      </w:r>
+    </w:p>
+    <w:p>
+      <w:proofErr w:type="spellStart"/>
+      <w:proofErr w:type="gramStart"/>
+      <w:r>
+        <w:t>plt.legend</w:t>
+      </w:r>
+      <w:proofErr w:type="spellEnd"/>
+      <w:proofErr w:type="gramEnd"/>
+      <w:r>
+        <w:t>()</w:t>
+      </w:r>
+    </w:p>
+    <w:p/>
+    <w:p>
+      <w:proofErr w:type="spellStart"/>
+      <w:proofErr w:type="gramStart"/>
+      <w:r>
+        <w:t>plt.savefig</w:t>
+      </w:r>
+      <w:proofErr w:type="spellEnd"/>
+      <w:proofErr w:type="gramEnd"/>
+      <w:r>
+        <w:t>("histogram.png")</w:t>
+      </w:r>
+    </w:p>
+    <w:p>
+      <w:proofErr w:type="spellStart"/>
+      <w:proofErr w:type="gramStart"/>
+      <w:r>
+        <w:t>plt.show</w:t>
+      </w:r>
+      <w:proofErr w:type="spellEnd"/>
+      <w:proofErr w:type="gramEnd"/>
+      <w:r>
+        <w:t>()</w:t>
       </w:r>
     </w:p>
     <w:p/>
@@ -238,61 +500,201 @@
     <w:p/>
     <w:p>
       <w:r>
-        <w:t># In[40]:</w:t>
-      </w:r>
-    </w:p>
-    <w:p/>
-    <w:p/>
-    <w:p>
-      <w:r>
-        <w:t>plt.scatter(mtcars["hp"], mtcars["mpg"], color = "green", edgecolor="black", alpha=0.8)</w:t>
-      </w:r>
-    </w:p>
-    <w:p>
-      <w:r>
-        <w:t>plt.xlabel("Horsepower")</w:t>
-      </w:r>
-    </w:p>
-    <w:p>
-      <w:r>
-        <w:t>plt.ylabel("Miles Per Gallon (mpg)")</w:t>
-      </w:r>
-    </w:p>
-    <w:p>
-      <w:r>
-        <w:t>plt.title("MPG vs Horsepower", fontsize=16)</w:t>
-      </w:r>
-    </w:p>
-    <w:p/>
-    <w:p/>
-    <w:p>
-      <w:r>
-        <w:t xml:space="preserve">#if we needed to add a regression line: </w:t>
-      </w:r>
-    </w:p>
-    <w:p>
-      <w:r>
-        <w:t>m,b =np.polyfit(mtcars["hp"], mtcars["mpg"],1)</w:t>
-      </w:r>
-    </w:p>
-    <w:p>
-      <w:r>
-        <w:t>plt.plot(</w:t>
-      </w:r>
-    </w:p>
-    <w:p>
-      <w:r>
-        <w:t xml:space="preserve">    mtcars["hp"],</w:t>
-      </w:r>
-    </w:p>
-    <w:p>
-      <w:r>
-        <w:t xml:space="preserve">    m * mtcars["hp"] + b,</w:t>
-      </w:r>
-    </w:p>
-    <w:p>
-      <w:r>
-        <w:t xml:space="preserve">    color = "darkred",</w:t>
+        <w:t xml:space="preserve"># </w:t>
+      </w:r>
+      <w:proofErr w:type="gramStart"/>
+      <w:r>
+        <w:t>In[</w:t>
+      </w:r>
+      <w:proofErr w:type="gramEnd"/>
+      <w:r>
+        <w:t>40]:</w:t>
+      </w:r>
+    </w:p>
+    <w:p/>
+    <w:p/>
+    <w:p>
+      <w:proofErr w:type="spellStart"/>
+      <w:proofErr w:type="gramStart"/>
+      <w:r>
+        <w:t>plt.scatter</w:t>
+      </w:r>
+      <w:proofErr w:type="spellEnd"/>
+      <w:proofErr w:type="gramEnd"/>
+      <w:r>
+        <w:t>(</w:t>
+      </w:r>
+      <w:proofErr w:type="spellStart"/>
+      <w:r>
+        <w:t>mtcars</w:t>
+      </w:r>
+      <w:proofErr w:type="spellEnd"/>
+      <w:r>
+        <w:t xml:space="preserve">["hp"], </w:t>
+      </w:r>
+      <w:proofErr w:type="spellStart"/>
+      <w:r>
+        <w:t>mtcars</w:t>
+      </w:r>
+      <w:proofErr w:type="spellEnd"/>
+      <w:r>
+        <w:t xml:space="preserve">["mpg"], color = "green", </w:t>
+      </w:r>
+      <w:proofErr w:type="spellStart"/>
+      <w:r>
+        <w:t>edgecolor</w:t>
+      </w:r>
+      <w:proofErr w:type="spellEnd"/>
+      <w:r>
+        <w:t>="black", alpha=0.8)</w:t>
+      </w:r>
+    </w:p>
+    <w:p>
+      <w:proofErr w:type="spellStart"/>
+      <w:proofErr w:type="gramStart"/>
+      <w:r>
+        <w:t>plt.xlabel</w:t>
+      </w:r>
+      <w:proofErr w:type="spellEnd"/>
+      <w:proofErr w:type="gramEnd"/>
+      <w:r>
+        <w:t>("Horsepower")</w:t>
+      </w:r>
+    </w:p>
+    <w:p>
+      <w:proofErr w:type="spellStart"/>
+      <w:proofErr w:type="gramStart"/>
+      <w:r>
+        <w:t>plt.ylabel</w:t>
+      </w:r>
+      <w:proofErr w:type="spellEnd"/>
+      <w:proofErr w:type="gramEnd"/>
+      <w:r>
+        <w:t>("Miles Per Gallon (mpg)")</w:t>
+      </w:r>
+    </w:p>
+    <w:p>
+      <w:proofErr w:type="spellStart"/>
+      <w:proofErr w:type="gramStart"/>
+      <w:r>
+        <w:t>plt.title</w:t>
+      </w:r>
+      <w:proofErr w:type="spellEnd"/>
+      <w:proofErr w:type="gramEnd"/>
+      <w:r>
+        <w:t xml:space="preserve">("MPG vs Horsepower", </w:t>
+      </w:r>
+      <w:proofErr w:type="spellStart"/>
+      <w:r>
+        <w:t>fontsize</w:t>
+      </w:r>
+      <w:proofErr w:type="spellEnd"/>
+      <w:r>
+        <w:t>=16)</w:t>
+      </w:r>
+    </w:p>
+    <w:p/>
+    <w:p/>
+    <w:p>
+      <w:r>
+        <w:t>#</w:t>
+      </w:r>
+      <w:proofErr w:type="gramStart"/>
+      <w:r>
+        <w:t>if</w:t>
+      </w:r>
+      <w:proofErr w:type="gramEnd"/>
+      <w:r>
+        <w:t xml:space="preserve"> we needed to add a regression line: </w:t>
+      </w:r>
+    </w:p>
+    <w:p>
+      <w:proofErr w:type="spellStart"/>
+      <w:proofErr w:type="gramStart"/>
+      <w:r>
+        <w:t>m,b</w:t>
+      </w:r>
+      <w:proofErr w:type="spellEnd"/>
+      <w:proofErr w:type="gramEnd"/>
+      <w:r>
+        <w:t xml:space="preserve"> =</w:t>
+      </w:r>
+      <w:proofErr w:type="spellStart"/>
+      <w:proofErr w:type="gramStart"/>
+      <w:r>
+        <w:t>np.polyfit</w:t>
+      </w:r>
+      <w:proofErr w:type="spellEnd"/>
+      <w:proofErr w:type="gramEnd"/>
+      <w:r>
+        <w:t>(</w:t>
+      </w:r>
+      <w:proofErr w:type="spellStart"/>
+      <w:r>
+        <w:t>mtcars</w:t>
+      </w:r>
+      <w:proofErr w:type="spellEnd"/>
+      <w:r>
+        <w:t xml:space="preserve">["hp"], </w:t>
+      </w:r>
+      <w:proofErr w:type="spellStart"/>
+      <w:r>
+        <w:t>mtcars</w:t>
+      </w:r>
+      <w:proofErr w:type="spellEnd"/>
+      <w:r>
+        <w:t>["mpg"],1)</w:t>
+      </w:r>
+    </w:p>
+    <w:p>
+      <w:proofErr w:type="spellStart"/>
+      <w:proofErr w:type="gramStart"/>
+      <w:r>
+        <w:t>plt.plot</w:t>
+      </w:r>
+      <w:proofErr w:type="spellEnd"/>
+      <w:proofErr w:type="gramEnd"/>
+      <w:r>
+        <w:t>(</w:t>
+      </w:r>
+    </w:p>
+    <w:p>
+      <w:r>
+        <w:t xml:space="preserve">    </w:t>
+      </w:r>
+      <w:proofErr w:type="spellStart"/>
+      <w:r>
+        <w:t>mtcars</w:t>
+      </w:r>
+      <w:proofErr w:type="spellEnd"/>
+      <w:r>
+        <w:t>["hp"],</w:t>
+      </w:r>
+    </w:p>
+    <w:p>
+      <w:r>
+        <w:t xml:space="preserve">    m * </w:t>
+      </w:r>
+      <w:proofErr w:type="spellStart"/>
+      <w:r>
+        <w:t>mtcars</w:t>
+      </w:r>
+      <w:proofErr w:type="spellEnd"/>
+      <w:r>
+        <w:t>["hp"] + b,</w:t>
+      </w:r>
+    </w:p>
+    <w:p>
+      <w:r>
+        <w:t xml:space="preserve">    color = "</w:t>
+      </w:r>
+      <w:proofErr w:type="spellStart"/>
+      <w:r>
+        <w:t>darkred</w:t>
+      </w:r>
+      <w:proofErr w:type="spellEnd"/>
+      <w:r>
+        <w:t>",</w:t>
       </w:r>
     </w:p>
     <w:p>
@@ -311,127 +713,483 @@
       </w:r>
     </w:p>
     <w:p>
-      <w:r>
-        <w:t>plt.legend()</w:t>
-      </w:r>
-    </w:p>
-    <w:p>
-      <w:r>
-        <w:t>plt.tight_layout()</w:t>
-      </w:r>
-    </w:p>
-    <w:p>
-      <w:r>
-        <w:t>plt.show()</w:t>
-      </w:r>
-    </w:p>
-    <w:p/>
-    <w:p/>
-    <w:p>
-      <w:r>
-        <w:t># ### 3.) Create a scatterplot matrix for new data consisting of columns [disp, hp, drat, wt, qsect].</w:t>
-      </w:r>
-    </w:p>
-    <w:p/>
-    <w:p>
-      <w:r>
-        <w:t># In[58]:</w:t>
-      </w:r>
-    </w:p>
-    <w:p/>
-    <w:p/>
-    <w:p>
-      <w:r>
-        <w:t>plt.style.use("classic")</w:t>
-      </w:r>
-    </w:p>
-    <w:p>
+      <w:proofErr w:type="spellStart"/>
+      <w:proofErr w:type="gramStart"/>
+      <w:r>
+        <w:t>plt.legend</w:t>
+      </w:r>
+      <w:proofErr w:type="spellEnd"/>
+      <w:proofErr w:type="gramEnd"/>
+      <w:r>
+        <w:t>()</w:t>
+      </w:r>
+    </w:p>
+    <w:p>
+      <w:proofErr w:type="spellStart"/>
+      <w:proofErr w:type="gramStart"/>
+      <w:r>
+        <w:t>plt.tight</w:t>
+      </w:r>
+      <w:proofErr w:type="gramEnd"/>
+      <w:r>
+        <w:t>_</w:t>
+      </w:r>
+      <w:proofErr w:type="gramStart"/>
+      <w:r>
+        <w:t>layout</w:t>
+      </w:r>
+      <w:proofErr w:type="spellEnd"/>
+      <w:r>
+        <w:t>(</w:t>
+      </w:r>
+      <w:proofErr w:type="gramEnd"/>
+      <w:r>
+        <w:t>)</w:t>
+      </w:r>
+    </w:p>
+    <w:p>
+      <w:proofErr w:type="spellStart"/>
+      <w:proofErr w:type="gramStart"/>
+      <w:r>
+        <w:t>plt.show</w:t>
+      </w:r>
+      <w:proofErr w:type="spellEnd"/>
+      <w:proofErr w:type="gramEnd"/>
+      <w:r>
+        <w:t>()</w:t>
+      </w:r>
+    </w:p>
+    <w:p/>
+    <w:p/>
+    <w:p>
+      <w:r>
+        <w:t># ### 3.) Create a scatterplot matrix for new data consisting of columns [</w:t>
+      </w:r>
+      <w:proofErr w:type="spellStart"/>
+      <w:r>
+        <w:t>disp</w:t>
+      </w:r>
+      <w:proofErr w:type="spellEnd"/>
+      <w:r>
+        <w:t xml:space="preserve">, hp, drat, </w:t>
+      </w:r>
+      <w:proofErr w:type="spellStart"/>
+      <w:r>
+        <w:t>wt</w:t>
+      </w:r>
+      <w:proofErr w:type="spellEnd"/>
+      <w:r>
+        <w:t xml:space="preserve">, </w:t>
+      </w:r>
+      <w:proofErr w:type="spellStart"/>
+      <w:r>
+        <w:t>qsect</w:t>
+      </w:r>
+      <w:proofErr w:type="spellEnd"/>
+      <w:r>
+        <w:t>].</w:t>
+      </w:r>
+    </w:p>
+    <w:p/>
+    <w:p>
+      <w:r>
+        <w:t xml:space="preserve"># </w:t>
+      </w:r>
+      <w:proofErr w:type="gramStart"/>
+      <w:r>
+        <w:t>In[</w:t>
+      </w:r>
+      <w:proofErr w:type="gramEnd"/>
+      <w:r>
+        <w:t>58]:</w:t>
+      </w:r>
+    </w:p>
+    <w:p/>
+    <w:p/>
+    <w:p>
+      <w:proofErr w:type="spellStart"/>
+      <w:r>
+        <w:t>plt.style.use</w:t>
+      </w:r>
+      <w:proofErr w:type="spellEnd"/>
+      <w:r>
+        <w:t>("classic")</w:t>
+      </w:r>
+    </w:p>
+    <w:p>
+      <w:proofErr w:type="spellStart"/>
       <w:r>
         <w:lastRenderedPageBreak/>
-        <w:t>scatter_matrix_data = mtcars[["disp","hp","drat","wt","qsec"]]</w:t>
-      </w:r>
-    </w:p>
-    <w:p/>
-    <w:p>
-      <w:r>
-        <w:t>pd.plotting.scatter_matrix(scatter_matrix_data, s = 60, diagonal ="hist", color = "blue",alpha=0.8)</w:t>
-      </w:r>
-    </w:p>
-    <w:p/>
-    <w:p>
-      <w:r>
-        <w:t>plt.suptitle("Scatter plot Matrix of disp, hp, drat, wt, and qsec", fontsize=16)</w:t>
-      </w:r>
-    </w:p>
-    <w:p>
-      <w:r>
-        <w:t>plt.tight_layout()</w:t>
-      </w:r>
-    </w:p>
-    <w:p>
-      <w:r>
-        <w:t>plt.show()</w:t>
-      </w:r>
-    </w:p>
-    <w:p/>
-    <w:p/>
-    <w:p>
-      <w:r>
-        <w:t># ### 4.) Create boxplots for new data consisting of columns [disp, hp, drat, wt, qsect].</w:t>
-      </w:r>
-    </w:p>
-    <w:p/>
-    <w:p>
-      <w:r>
-        <w:t># In[70]:</w:t>
-      </w:r>
-    </w:p>
-    <w:p/>
-    <w:p>
-      <w:r>
-        <w:t>new_data = mtcars[["disp","hp","drat","wt","qsec"]]</w:t>
-      </w:r>
-    </w:p>
-    <w:p/>
-    <w:p>
-      <w:r>
-        <w:t>plt.boxplot(</w:t>
-      </w:r>
-    </w:p>
-    <w:p>
-      <w:r>
-        <w:t xml:space="preserve">    new_data,</w:t>
-      </w:r>
-    </w:p>
-    <w:p>
-      <w:r>
-        <w:t xml:space="preserve">    patch_artist=True,</w:t>
-      </w:r>
-    </w:p>
-    <w:p>
-      <w:r>
-        <w:t xml:space="preserve">    tick_labels=new_data.columns</w:t>
-      </w:r>
-    </w:p>
-    <w:p>
+        <w:t>scatter_matrix_data</w:t>
+      </w:r>
+      <w:proofErr w:type="spellEnd"/>
+      <w:r>
+        <w:t xml:space="preserve"> = </w:t>
+      </w:r>
+      <w:proofErr w:type="spellStart"/>
+      <w:r>
+        <w:t>mtcars</w:t>
+      </w:r>
+      <w:proofErr w:type="spellEnd"/>
+      <w:r>
+        <w:t>[["</w:t>
+      </w:r>
+      <w:proofErr w:type="spellStart"/>
+      <w:r>
+        <w:t>disp</w:t>
+      </w:r>
+      <w:proofErr w:type="spellEnd"/>
+      <w:r>
+        <w:t>","hp","drat","</w:t>
+      </w:r>
+      <w:proofErr w:type="spellStart"/>
+      <w:r>
+        <w:t>wt</w:t>
+      </w:r>
+      <w:proofErr w:type="spellEnd"/>
+      <w:r>
+        <w:t>","</w:t>
+      </w:r>
+      <w:proofErr w:type="spellStart"/>
+      <w:r>
+        <w:t>qsec</w:t>
+      </w:r>
+      <w:proofErr w:type="spellEnd"/>
+      <w:r>
+        <w:t>"]]</w:t>
+      </w:r>
+    </w:p>
+    <w:p/>
+    <w:p>
+      <w:proofErr w:type="spellStart"/>
+      <w:proofErr w:type="gramStart"/>
+      <w:r>
+        <w:t>pd.plotting</w:t>
+      </w:r>
+      <w:proofErr w:type="gramEnd"/>
+      <w:r>
+        <w:t>.scatter_</w:t>
+      </w:r>
+      <w:proofErr w:type="gramStart"/>
+      <w:r>
+        <w:t>matrix</w:t>
+      </w:r>
+      <w:proofErr w:type="spellEnd"/>
+      <w:r>
+        <w:t>(</w:t>
+      </w:r>
+      <w:proofErr w:type="spellStart"/>
+      <w:proofErr w:type="gramEnd"/>
+      <w:r>
+        <w:t>scatter_matrix_data</w:t>
+      </w:r>
+      <w:proofErr w:type="spellEnd"/>
+      <w:r>
+        <w:t>, s = 60, diagonal ="hist", color = "</w:t>
+      </w:r>
+      <w:proofErr w:type="spellStart"/>
+      <w:r>
+        <w:t>blue</w:t>
+      </w:r>
+      <w:proofErr w:type="gramStart"/>
+      <w:r>
+        <w:t>",alpha</w:t>
+      </w:r>
+      <w:proofErr w:type="spellEnd"/>
+      <w:proofErr w:type="gramEnd"/>
+      <w:r>
+        <w:t>=0.8)</w:t>
+      </w:r>
+    </w:p>
+    <w:p/>
+    <w:p>
+      <w:proofErr w:type="spellStart"/>
+      <w:proofErr w:type="gramStart"/>
+      <w:r>
+        <w:t>plt.suptitle</w:t>
+      </w:r>
+      <w:proofErr w:type="spellEnd"/>
+      <w:proofErr w:type="gramEnd"/>
+      <w:r>
+        <w:t xml:space="preserve">("Scatter plot Matrix of </w:t>
+      </w:r>
+      <w:proofErr w:type="spellStart"/>
+      <w:r>
+        <w:t>disp</w:t>
+      </w:r>
+      <w:proofErr w:type="spellEnd"/>
+      <w:r>
+        <w:t xml:space="preserve">, hp, drat, </w:t>
+      </w:r>
+      <w:proofErr w:type="spellStart"/>
+      <w:r>
+        <w:t>wt</w:t>
+      </w:r>
+      <w:proofErr w:type="spellEnd"/>
+      <w:r>
+        <w:t xml:space="preserve">, and </w:t>
+      </w:r>
+      <w:proofErr w:type="spellStart"/>
+      <w:r>
+        <w:t>qsec</w:t>
+      </w:r>
+      <w:proofErr w:type="spellEnd"/>
+      <w:r>
+        <w:t xml:space="preserve">", </w:t>
+      </w:r>
+      <w:proofErr w:type="spellStart"/>
+      <w:r>
+        <w:t>fontsize</w:t>
+      </w:r>
+      <w:proofErr w:type="spellEnd"/>
+      <w:r>
+        <w:t>=16)</w:t>
+      </w:r>
+    </w:p>
+    <w:p>
+      <w:proofErr w:type="spellStart"/>
+      <w:proofErr w:type="gramStart"/>
+      <w:r>
+        <w:t>plt.tight</w:t>
+      </w:r>
+      <w:proofErr w:type="gramEnd"/>
+      <w:r>
+        <w:t>_</w:t>
+      </w:r>
+      <w:proofErr w:type="gramStart"/>
+      <w:r>
+        <w:t>layout</w:t>
+      </w:r>
+      <w:proofErr w:type="spellEnd"/>
+      <w:r>
+        <w:t>(</w:t>
+      </w:r>
+      <w:proofErr w:type="gramEnd"/>
       <w:r>
         <w:t>)</w:t>
       </w:r>
     </w:p>
-    <w:p/>
-    <w:p>
-      <w:r>
-        <w:t>plt.title("Boxplots of Selected Vehicle Characteristics", fontsize=16)</w:t>
-      </w:r>
-    </w:p>
-    <w:p>
-      <w:r>
-        <w:t>plt.ylabel("Value")</w:t>
-      </w:r>
-    </w:p>
-    <w:p>
-      <w:r>
-        <w:t>plt.tight_layout()</w:t>
+    <w:p>
+      <w:proofErr w:type="spellStart"/>
+      <w:proofErr w:type="gramStart"/>
+      <w:r>
+        <w:t>plt.show</w:t>
+      </w:r>
+      <w:proofErr w:type="spellEnd"/>
+      <w:proofErr w:type="gramEnd"/>
+      <w:r>
+        <w:t>()</w:t>
+      </w:r>
+    </w:p>
+    <w:p/>
+    <w:p/>
+    <w:p>
+      <w:r>
+        <w:t># ### 4.) Create boxplots for new data consisting of columns [</w:t>
+      </w:r>
+      <w:proofErr w:type="spellStart"/>
+      <w:r>
+        <w:t>disp</w:t>
+      </w:r>
+      <w:proofErr w:type="spellEnd"/>
+      <w:r>
+        <w:t xml:space="preserve">, hp, drat, </w:t>
+      </w:r>
+      <w:proofErr w:type="spellStart"/>
+      <w:r>
+        <w:t>wt</w:t>
+      </w:r>
+      <w:proofErr w:type="spellEnd"/>
+      <w:r>
+        <w:t xml:space="preserve">, </w:t>
+      </w:r>
+      <w:proofErr w:type="spellStart"/>
+      <w:r>
+        <w:t>qsect</w:t>
+      </w:r>
+      <w:proofErr w:type="spellEnd"/>
+      <w:r>
+        <w:t>].</w:t>
+      </w:r>
+    </w:p>
+    <w:p/>
+    <w:p>
+      <w:r>
+        <w:t xml:space="preserve"># </w:t>
+      </w:r>
+      <w:proofErr w:type="gramStart"/>
+      <w:r>
+        <w:t>In[</w:t>
+      </w:r>
+      <w:proofErr w:type="gramEnd"/>
+      <w:r>
+        <w:t>70]:</w:t>
+      </w:r>
+    </w:p>
+    <w:p/>
+    <w:p>
+      <w:proofErr w:type="spellStart"/>
+      <w:r>
+        <w:t>new_data</w:t>
+      </w:r>
+      <w:proofErr w:type="spellEnd"/>
+      <w:r>
+        <w:t xml:space="preserve"> = </w:t>
+      </w:r>
+      <w:proofErr w:type="spellStart"/>
+      <w:r>
+        <w:t>mtcars</w:t>
+      </w:r>
+      <w:proofErr w:type="spellEnd"/>
+      <w:r>
+        <w:t>[["</w:t>
+      </w:r>
+      <w:proofErr w:type="spellStart"/>
+      <w:r>
+        <w:t>disp</w:t>
+      </w:r>
+      <w:proofErr w:type="spellEnd"/>
+      <w:r>
+        <w:t>","hp","drat","</w:t>
+      </w:r>
+      <w:proofErr w:type="spellStart"/>
+      <w:r>
+        <w:t>wt</w:t>
+      </w:r>
+      <w:proofErr w:type="spellEnd"/>
+      <w:r>
+        <w:t>","</w:t>
+      </w:r>
+      <w:proofErr w:type="spellStart"/>
+      <w:r>
+        <w:t>qsec</w:t>
+      </w:r>
+      <w:proofErr w:type="spellEnd"/>
+      <w:r>
+        <w:t>"]]</w:t>
+      </w:r>
+    </w:p>
+    <w:p/>
+    <w:p>
+      <w:proofErr w:type="spellStart"/>
+      <w:proofErr w:type="gramStart"/>
+      <w:r>
+        <w:t>plt.boxplot</w:t>
+      </w:r>
+      <w:proofErr w:type="spellEnd"/>
+      <w:proofErr w:type="gramEnd"/>
+      <w:r>
+        <w:t>(</w:t>
+      </w:r>
+    </w:p>
+    <w:p>
+      <w:r>
+        <w:t xml:space="preserve">    </w:t>
+      </w:r>
+      <w:proofErr w:type="spellStart"/>
+      <w:r>
+        <w:t>new_data</w:t>
+      </w:r>
+      <w:proofErr w:type="spellEnd"/>
+      <w:r>
+        <w:t>,</w:t>
+      </w:r>
+    </w:p>
+    <w:p>
+      <w:r>
+        <w:t xml:space="preserve">    </w:t>
+      </w:r>
+      <w:proofErr w:type="spellStart"/>
+      <w:r>
+        <w:t>patch_artist</w:t>
+      </w:r>
+      <w:proofErr w:type="spellEnd"/>
+      <w:r>
+        <w:t>=True,</w:t>
+      </w:r>
+    </w:p>
+    <w:p>
+      <w:r>
+        <w:t xml:space="preserve">    </w:t>
+      </w:r>
+      <w:proofErr w:type="spellStart"/>
+      <w:r>
+        <w:t>tick_labels</w:t>
+      </w:r>
+      <w:proofErr w:type="spellEnd"/>
+      <w:r>
+        <w:t>=</w:t>
+      </w:r>
+      <w:proofErr w:type="spellStart"/>
+      <w:r>
+        <w:t>new_</w:t>
+      </w:r>
+      <w:proofErr w:type="gramStart"/>
+      <w:r>
+        <w:t>data.columns</w:t>
+      </w:r>
+      <w:proofErr w:type="spellEnd"/>
+      <w:proofErr w:type="gramEnd"/>
+    </w:p>
+    <w:p>
+      <w:r>
+        <w:t>)</w:t>
+      </w:r>
+    </w:p>
+    <w:p/>
+    <w:p>
+      <w:proofErr w:type="spellStart"/>
+      <w:proofErr w:type="gramStart"/>
+      <w:r>
+        <w:t>plt.title</w:t>
+      </w:r>
+      <w:proofErr w:type="spellEnd"/>
+      <w:proofErr w:type="gramEnd"/>
+      <w:r>
+        <w:t xml:space="preserve">("Boxplots of Selected Vehicle Characteristics", </w:t>
+      </w:r>
+      <w:proofErr w:type="spellStart"/>
+      <w:r>
+        <w:t>fontsize</w:t>
+      </w:r>
+      <w:proofErr w:type="spellEnd"/>
+      <w:r>
+        <w:t>=16)</w:t>
+      </w:r>
+    </w:p>
+    <w:p>
+      <w:proofErr w:type="spellStart"/>
+      <w:proofErr w:type="gramStart"/>
+      <w:r>
+        <w:t>plt.ylabel</w:t>
+      </w:r>
+      <w:proofErr w:type="spellEnd"/>
+      <w:proofErr w:type="gramEnd"/>
+      <w:r>
+        <w:t>("Value")</w:t>
+      </w:r>
+    </w:p>
+    <w:p>
+      <w:proofErr w:type="spellStart"/>
+      <w:proofErr w:type="gramStart"/>
+      <w:r>
+        <w:t>plt.tight</w:t>
+      </w:r>
+      <w:proofErr w:type="gramEnd"/>
+      <w:r>
+        <w:t>_</w:t>
+      </w:r>
+      <w:proofErr w:type="gramStart"/>
+      <w:r>
+        <w:t>layout</w:t>
+      </w:r>
+      <w:proofErr w:type="spellEnd"/>
+      <w:r>
+        <w:t>(</w:t>
+      </w:r>
+      <w:proofErr w:type="gramEnd"/>
+      <w:r>
+        <w:t>)</w:t>
       </w:r>
     </w:p>
     <w:p/>
@@ -444,7 +1202,15 @@
     <w:p/>
     <w:p>
       <w:r>
-        <w:t># In[111]:</w:t>
+        <w:t xml:space="preserve"># </w:t>
+      </w:r>
+      <w:proofErr w:type="gramStart"/>
+      <w:r>
+        <w:t>In[</w:t>
+      </w:r>
+      <w:proofErr w:type="gramEnd"/>
+      <w:r>
+        <w:t>111]:</w:t>
       </w:r>
     </w:p>
     <w:p/>
@@ -456,79 +1222,364 @@
     </w:p>
     <w:p>
       <w:r>
-        <w:t>correlation = mtcars[["mpg", "disp","hp","drat","wt","qsec"]].corr()["mpg"].sort_values(ascending=False)</w:t>
-      </w:r>
-    </w:p>
-    <w:p>
-      <w:r>
-        <w:t>ab_correlation = correlation.abs().sort_values(ascending=False)</w:t>
-      </w:r>
-    </w:p>
-    <w:p>
-      <w:r>
-        <w:t># print(ab_correlation)</w:t>
-      </w:r>
-    </w:p>
-    <w:p/>
-    <w:p>
-      <w:r>
-        <w:t>top_var = ab_correlation.drop("mpg").idxmax()</w:t>
-      </w:r>
-    </w:p>
-    <w:p>
-      <w:r>
-        <w:t>print(f"The most significant variable contributing to mpg is: {top_var}, with a correlation value of {correlation[top_var]}")</w:t>
-      </w:r>
-    </w:p>
-    <w:p>
-      <w:r>
-        <w:t>corr_matrix = mtcars[["mpg","disp","hp","drat","wt","qsec"]].corr()</w:t>
-      </w:r>
-    </w:p>
-    <w:p/>
-    <w:p>
+        <w:t xml:space="preserve">correlation = </w:t>
+      </w:r>
+      <w:proofErr w:type="spellStart"/>
+      <w:proofErr w:type="gramStart"/>
+      <w:r>
+        <w:t>mtcars</w:t>
+      </w:r>
+      <w:proofErr w:type="spellEnd"/>
+      <w:r>
+        <w:t>[</w:t>
+      </w:r>
+      <w:proofErr w:type="gramEnd"/>
+      <w:r>
+        <w:t>["mpg", "disp","hp","drat","wt","qsec"]</w:t>
+      </w:r>
+      <w:proofErr w:type="gramStart"/>
+      <w:r>
+        <w:t>].corr()[</w:t>
+      </w:r>
+      <w:proofErr w:type="gramEnd"/>
+      <w:r>
+        <w:t>"mpg"</w:t>
+      </w:r>
+      <w:proofErr w:type="gramStart"/>
+      <w:r>
+        <w:t>].sort</w:t>
+      </w:r>
+      <w:proofErr w:type="gramEnd"/>
+      <w:r>
+        <w:t>_values(ascending=False)</w:t>
+      </w:r>
+    </w:p>
+    <w:p>
+      <w:proofErr w:type="spellStart"/>
+      <w:r>
+        <w:t>ab_correlation</w:t>
+      </w:r>
+      <w:proofErr w:type="spellEnd"/>
+      <w:r>
+        <w:t xml:space="preserve"> = </w:t>
+      </w:r>
+      <w:proofErr w:type="spellStart"/>
+      <w:r>
+        <w:t>correlation.abs</w:t>
+      </w:r>
+      <w:proofErr w:type="spellEnd"/>
+      <w:r>
+        <w:t>(</w:t>
+      </w:r>
+      <w:proofErr w:type="gramStart"/>
+      <w:r>
+        <w:t>).</w:t>
+      </w:r>
+      <w:proofErr w:type="spellStart"/>
+      <w:r>
+        <w:t>sort</w:t>
+      </w:r>
+      <w:proofErr w:type="gramEnd"/>
+      <w:r>
+        <w:t>_values</w:t>
+      </w:r>
+      <w:proofErr w:type="spellEnd"/>
+      <w:r>
+        <w:t>(ascending=False)</w:t>
+      </w:r>
+    </w:p>
+    <w:p>
+      <w:r>
+        <w:t># print(</w:t>
+      </w:r>
+      <w:proofErr w:type="spellStart"/>
+      <w:r>
+        <w:t>ab_correlation</w:t>
+      </w:r>
+      <w:proofErr w:type="spellEnd"/>
+      <w:r>
+        <w:t>)</w:t>
+      </w:r>
+    </w:p>
+    <w:p/>
+    <w:p>
+      <w:proofErr w:type="spellStart"/>
+      <w:r>
+        <w:t>top_var</w:t>
+      </w:r>
+      <w:proofErr w:type="spellEnd"/>
+      <w:r>
+        <w:t xml:space="preserve"> = </w:t>
+      </w:r>
+      <w:proofErr w:type="spellStart"/>
+      <w:r>
+        <w:t>ab_</w:t>
+      </w:r>
+      <w:proofErr w:type="gramStart"/>
+      <w:r>
+        <w:t>correlation.drop</w:t>
+      </w:r>
+      <w:proofErr w:type="spellEnd"/>
+      <w:proofErr w:type="gramEnd"/>
+      <w:r>
+        <w:t>("mpg"</w:t>
+      </w:r>
+      <w:proofErr w:type="gramStart"/>
+      <w:r>
+        <w:t>).</w:t>
+      </w:r>
+      <w:proofErr w:type="spellStart"/>
+      <w:r>
+        <w:t>idxmax</w:t>
+      </w:r>
+      <w:proofErr w:type="spellEnd"/>
+      <w:proofErr w:type="gramEnd"/>
+      <w:r>
+        <w:t>()</w:t>
+      </w:r>
+    </w:p>
+    <w:p>
+      <w:proofErr w:type="gramStart"/>
+      <w:r>
+        <w:t>print(</w:t>
+      </w:r>
+      <w:proofErr w:type="spellStart"/>
+      <w:proofErr w:type="gramEnd"/>
+      <w:r>
+        <w:t>f"The</w:t>
+      </w:r>
+      <w:proofErr w:type="spellEnd"/>
+      <w:r>
+        <w:t xml:space="preserve"> most significant variable contributing to mpg is: {</w:t>
+      </w:r>
+      <w:proofErr w:type="spellStart"/>
+      <w:r>
+        <w:t>top_var</w:t>
+      </w:r>
+      <w:proofErr w:type="spellEnd"/>
+      <w:r>
+        <w:t>}, with a correlation value of {correlation[</w:t>
+      </w:r>
+      <w:proofErr w:type="spellStart"/>
+      <w:r>
+        <w:t>top_var</w:t>
+      </w:r>
+      <w:proofErr w:type="spellEnd"/>
+      <w:r>
+        <w:t>]}")</w:t>
+      </w:r>
+    </w:p>
+    <w:p>
+      <w:proofErr w:type="spellStart"/>
+      <w:r>
+        <w:t>corr_matrix</w:t>
+      </w:r>
+      <w:proofErr w:type="spellEnd"/>
+      <w:r>
+        <w:t xml:space="preserve"> = </w:t>
+      </w:r>
+      <w:proofErr w:type="spellStart"/>
+      <w:r>
+        <w:t>mtcars</w:t>
+      </w:r>
+      <w:proofErr w:type="spellEnd"/>
+      <w:r>
+        <w:t>[["mpg","</w:t>
+      </w:r>
+      <w:proofErr w:type="spellStart"/>
+      <w:r>
+        <w:t>disp</w:t>
+      </w:r>
+      <w:proofErr w:type="spellEnd"/>
+      <w:r>
+        <w:t>","hp","drat","</w:t>
+      </w:r>
+      <w:proofErr w:type="spellStart"/>
+      <w:r>
+        <w:t>wt</w:t>
+      </w:r>
+      <w:proofErr w:type="spellEnd"/>
+      <w:r>
+        <w:t>","</w:t>
+      </w:r>
+      <w:proofErr w:type="spellStart"/>
+      <w:r>
+        <w:t>qsec</w:t>
+      </w:r>
+      <w:proofErr w:type="spellEnd"/>
+      <w:r>
+        <w:t>"]</w:t>
+      </w:r>
+      <w:proofErr w:type="gramStart"/>
+      <w:r>
+        <w:t>].</w:t>
+      </w:r>
+      <w:proofErr w:type="spellStart"/>
+      <w:r>
+        <w:t>corr</w:t>
+      </w:r>
+      <w:proofErr w:type="spellEnd"/>
+      <w:proofErr w:type="gramEnd"/>
+      <w:r>
+        <w:t>()</w:t>
+      </w:r>
+    </w:p>
+    <w:p/>
+    <w:p>
+      <w:proofErr w:type="spellStart"/>
+      <w:proofErr w:type="gramStart"/>
       <w:r>
         <w:lastRenderedPageBreak/>
-        <w:t>plt.figure()</w:t>
-      </w:r>
-    </w:p>
-    <w:p>
-      <w:r>
-        <w:t>sns.heatmap(corr_matrix, annot=True, cmap='coolwarm')</w:t>
-      </w:r>
-    </w:p>
-    <w:p>
-      <w:r>
-        <w:t>plt.title("Correlation Matrix of mtcars")</w:t>
-      </w:r>
-    </w:p>
-    <w:p>
-      <w:r>
-        <w:t>plt.show()</w:t>
-      </w:r>
-    </w:p>
-    <w:p/>
-    <w:p/>
-    <w:p>
-      <w:r>
-        <w:t># In[112]:</w:t>
-      </w:r>
-    </w:p>
-    <w:p/>
-    <w:p/>
-    <w:p>
-      <w:r>
-        <w:t>for var in correlation.index:</w:t>
-      </w:r>
-    </w:p>
-    <w:p>
-      <w:r>
-        <w:t xml:space="preserve">    #if var != "mpg":     #can remove but a good reference point for a one-to-one relationship</w:t>
-      </w:r>
-    </w:p>
-    <w:p>
-      <w:r>
-        <w:t xml:space="preserve">        sns.regplot(</w:t>
+        <w:t>plt.figure</w:t>
+      </w:r>
+      <w:proofErr w:type="spellEnd"/>
+      <w:proofErr w:type="gramEnd"/>
+      <w:r>
+        <w:t>()</w:t>
+      </w:r>
+    </w:p>
+    <w:p>
+      <w:proofErr w:type="spellStart"/>
+      <w:proofErr w:type="gramStart"/>
+      <w:r>
+        <w:t>sns.heatmap</w:t>
+      </w:r>
+      <w:proofErr w:type="spellEnd"/>
+      <w:proofErr w:type="gramEnd"/>
+      <w:r>
+        <w:t>(</w:t>
+      </w:r>
+      <w:proofErr w:type="spellStart"/>
+      <w:r>
+        <w:t>corr_matrix</w:t>
+      </w:r>
+      <w:proofErr w:type="spellEnd"/>
+      <w:r>
+        <w:t xml:space="preserve">, </w:t>
+      </w:r>
+      <w:proofErr w:type="spellStart"/>
+      <w:r>
+        <w:t>annot</w:t>
+      </w:r>
+      <w:proofErr w:type="spellEnd"/>
+      <w:r>
+        <w:t xml:space="preserve">=True, </w:t>
+      </w:r>
+      <w:proofErr w:type="spellStart"/>
+      <w:r>
+        <w:t>cmap</w:t>
+      </w:r>
+      <w:proofErr w:type="spellEnd"/>
+      <w:r>
+        <w:t>='</w:t>
+      </w:r>
+      <w:proofErr w:type="spellStart"/>
+      <w:r>
+        <w:t>coolwarm</w:t>
+      </w:r>
+      <w:proofErr w:type="spellEnd"/>
+      <w:r>
+        <w:t>')</w:t>
+      </w:r>
+    </w:p>
+    <w:p>
+      <w:proofErr w:type="spellStart"/>
+      <w:proofErr w:type="gramStart"/>
+      <w:r>
+        <w:t>plt.title</w:t>
+      </w:r>
+      <w:proofErr w:type="spellEnd"/>
+      <w:proofErr w:type="gramEnd"/>
+      <w:r>
+        <w:t xml:space="preserve">("Correlation Matrix of </w:t>
+      </w:r>
+      <w:proofErr w:type="spellStart"/>
+      <w:r>
+        <w:t>mtcars</w:t>
+      </w:r>
+      <w:proofErr w:type="spellEnd"/>
+      <w:r>
+        <w:t>")</w:t>
+      </w:r>
+    </w:p>
+    <w:p>
+      <w:proofErr w:type="spellStart"/>
+      <w:proofErr w:type="gramStart"/>
+      <w:r>
+        <w:t>plt.show</w:t>
+      </w:r>
+      <w:proofErr w:type="spellEnd"/>
+      <w:proofErr w:type="gramEnd"/>
+      <w:r>
+        <w:t>()</w:t>
+      </w:r>
+    </w:p>
+    <w:p/>
+    <w:p/>
+    <w:p>
+      <w:r>
+        <w:t xml:space="preserve"># </w:t>
+      </w:r>
+      <w:proofErr w:type="gramStart"/>
+      <w:r>
+        <w:t>In[</w:t>
+      </w:r>
+      <w:proofErr w:type="gramEnd"/>
+      <w:r>
+        <w:t>112]:</w:t>
+      </w:r>
+    </w:p>
+    <w:p/>
+    <w:p/>
+    <w:p>
+      <w:r>
+        <w:t xml:space="preserve">for var in </w:t>
+      </w:r>
+      <w:proofErr w:type="spellStart"/>
+      <w:proofErr w:type="gramStart"/>
+      <w:r>
+        <w:t>correlation.index</w:t>
+      </w:r>
+      <w:proofErr w:type="spellEnd"/>
+      <w:proofErr w:type="gramEnd"/>
+      <w:r>
+        <w:t>:</w:t>
+      </w:r>
+    </w:p>
+    <w:p>
+      <w:r>
+        <w:t xml:space="preserve">    #</w:t>
+      </w:r>
+      <w:proofErr w:type="gramStart"/>
+      <w:r>
+        <w:t>if</w:t>
+      </w:r>
+      <w:proofErr w:type="gramEnd"/>
+      <w:r>
+        <w:t xml:space="preserve"> </w:t>
+      </w:r>
+      <w:proofErr w:type="gramStart"/>
+      <w:r>
+        <w:t>var !</w:t>
+      </w:r>
+      <w:proofErr w:type="gramEnd"/>
+      <w:r>
+        <w:t>= "mpg":     #can remove but a good reference point for a one-to-one relationship</w:t>
+      </w:r>
+    </w:p>
+    <w:p>
+      <w:r>
+        <w:t xml:space="preserve">        </w:t>
+      </w:r>
+      <w:proofErr w:type="spellStart"/>
+      <w:proofErr w:type="gramStart"/>
+      <w:r>
+        <w:t>sns.regplot</w:t>
+      </w:r>
+      <w:proofErr w:type="spellEnd"/>
+      <w:proofErr w:type="gramEnd"/>
+      <w:r>
+        <w:t>(</w:t>
       </w:r>
     </w:p>
     <w:p>
@@ -543,7 +1594,15 @@
     </w:p>
     <w:p>
       <w:r>
-        <w:t xml:space="preserve">            data=mtcars,</w:t>
+        <w:t xml:space="preserve">            data=</w:t>
+      </w:r>
+      <w:proofErr w:type="spellStart"/>
+      <w:r>
+        <w:t>mtcars</w:t>
+      </w:r>
+      <w:proofErr w:type="spellEnd"/>
+      <w:r>
+        <w:t>,</w:t>
       </w:r>
     </w:p>
     <w:p>
@@ -562,31 +1621,83 @@
       </w:r>
     </w:p>
     <w:p>
-      <w:r>
-        <w:t>plt.legend()</w:t>
-      </w:r>
-    </w:p>
-    <w:p>
-      <w:r>
-        <w:t>plt.title("Overlayed Regression Lines for All Predictors")</w:t>
-      </w:r>
-    </w:p>
-    <w:p>
-      <w:r>
-        <w:t>plt.show()</w:t>
-      </w:r>
-    </w:p>
-    <w:p/>
-    <w:p/>
-    <w:p>
-      <w:r>
-        <w:t xml:space="preserve"># From the map, we can see the regression line with the greatest slope is the light green line which is weight. This indicates wt is the variable with the strongest indicator for mpg. </w:t>
-      </w:r>
-    </w:p>
-    <w:p/>
-    <w:p>
-      <w:r>
-        <w:t># In[ ]:</w:t>
+      <w:proofErr w:type="spellStart"/>
+      <w:proofErr w:type="gramStart"/>
+      <w:r>
+        <w:t>plt.legend</w:t>
+      </w:r>
+      <w:proofErr w:type="spellEnd"/>
+      <w:proofErr w:type="gramEnd"/>
+      <w:r>
+        <w:t>()</w:t>
+      </w:r>
+    </w:p>
+    <w:p>
+      <w:proofErr w:type="spellStart"/>
+      <w:proofErr w:type="gramStart"/>
+      <w:r>
+        <w:t>plt.title</w:t>
+      </w:r>
+      <w:proofErr w:type="spellEnd"/>
+      <w:proofErr w:type="gramEnd"/>
+      <w:r>
+        <w:t>("Overlayed Regression Lines for All Predictors")</w:t>
+      </w:r>
+    </w:p>
+    <w:p>
+      <w:proofErr w:type="spellStart"/>
+      <w:proofErr w:type="gramStart"/>
+      <w:r>
+        <w:t>plt.show</w:t>
+      </w:r>
+      <w:proofErr w:type="spellEnd"/>
+      <w:proofErr w:type="gramEnd"/>
+      <w:r>
+        <w:t>()</w:t>
+      </w:r>
+    </w:p>
+    <w:p/>
+    <w:p/>
+    <w:p>
+      <w:r>
+        <w:t xml:space="preserve"># From the map, we can see the regression line with the greatest slope is the light green line which is weight. This indicates </w:t>
+      </w:r>
+      <w:proofErr w:type="spellStart"/>
+      <w:r>
+        <w:t>wt</w:t>
+      </w:r>
+      <w:proofErr w:type="spellEnd"/>
+      <w:r>
+        <w:t xml:space="preserve"> is the variable with the strongest indicator for mpg. </w:t>
+      </w:r>
+    </w:p>
+    <w:p/>
+    <w:p>
+      <w:pPr>
+        <w:rPr>
+          <w:b/>
+          <w:bCs/>
+        </w:rPr>
+      </w:pPr>
+      <w:r>
+        <w:rPr>
+          <w:b/>
+          <w:bCs/>
+        </w:rPr>
+        <w:t>Terminal:</w:t>
+      </w:r>
+    </w:p>
+    <w:p>
+      <w:r>
+        <w:t xml:space="preserve">The most significant variable contributing to mpg is: </w:t>
+      </w:r>
+      <w:proofErr w:type="spellStart"/>
+      <w:r>
+        <w:t>wt</w:t>
+      </w:r>
+      <w:proofErr w:type="spellEnd"/>
+      <w:r>
+        <w:t>, with a correlation value of -0.8676593765172276</w:t>
       </w:r>
     </w:p>
     <w:p/>
@@ -594,12 +1705,7 @@
     <w:p/>
     <w:p/>
     <w:sectPr>
-      <w:headerReference w:type="even" r:id="rId7"/>
-      <w:headerReference w:type="default" r:id="rId8"/>
-      <w:footerReference w:type="even" r:id="rId9"/>
-      <w:footerReference w:type="default" r:id="rId10"/>
-      <w:headerReference w:type="first" r:id="rId11"/>
-      <w:footerReference w:type="first" r:id="rId12"/>
+      <w:headerReference w:type="default" r:id="rId7"/>
       <w:pgSz w:w="12240" w:h="15840"/>
       <w:pgMar w:top="1440" w:right="1440" w:bottom="1440" w:left="1440" w:header="720" w:footer="720" w:gutter="0"/>
       <w:cols w:space="720"/>
@@ -628,36 +1734,6 @@
 </w:endnotes>
 </file>
 
-<file path=word/footer1.xml><?xml version="1.0" encoding="utf-8"?>
-<w:ftr xmlns:wpc="http://schemas.microsoft.com/office/word/2010/wordprocessingCanvas" xmlns:cx="http://schemas.microsoft.com/office/drawing/2014/chartex" xmlns:cx1="http://schemas.microsoft.com/office/drawing/2015/9/8/chartex" xmlns:cx2="http://schemas.microsoft.com/office/drawing/2015/10/21/chartex" xmlns:cx3="http://schemas.microsoft.com/office/drawing/2016/5/9/chartex" xmlns:cx4="http://schemas.microsoft.com/office/drawing/2016/5/10/chartex" xmlns:cx5="http://schemas.microsoft.com/office/drawing/2016/5/11/chartex" xmlns:cx6="http://schemas.microsoft.com/office/drawing/2016/5/12/chartex" xmlns:cx7="http://schemas.microsoft.com/office/drawing/2016/5/13/chartex" xmlns:cx8="http://schemas.microsoft.com/office/drawing/2016/5/14/chartex" xmlns:mc="http://schemas.openxmlformats.org/markup-compatibility/2006" xmlns:aink="http://schemas.microsoft.com/office/drawing/2016/ink" xmlns:am3d="http://schemas.microsoft.com/office/drawing/2017/model3d" xmlns:o="urn:schemas-microsoft-com:office:office" xmlns:oel="http://schemas.microsoft.com/office/2019/extlst" xmlns:r="http://schemas.openxmlformats.org/officeDocument/2006/relationships" xmlns:m="http://schemas.openxmlformats.org/officeDocument/2006/math" xmlns:v="urn:schemas-microsoft-com:vml" xmlns:wp14="http://schemas.microsoft.com/office/word/2010/wordprocessingDrawing" xmlns:wp="http://schemas.openxmlformats.org/drawingml/2006/wordprocessingDrawing" xmlns:w10="urn:schemas-microsoft-com:office:word" xmlns:w="http://schemas.openxmlformats.org/wordprocessingml/2006/main" xmlns:w14="http://schemas.microsoft.com/office/word/2010/wordml" xmlns:w15="http://schemas.microsoft.com/office/word/2012/wordml" xmlns:w16cex="http://schemas.microsoft.com/office/word/2018/wordml/cex" xmlns:w16cid="http://schemas.microsoft.com/office/word/2016/wordml/cid" xmlns:w16="http://schemas.microsoft.com/office/word/2018/wordml" xmlns:w16du="http://schemas.microsoft.com/office/word/2023/wordml/word16du" xmlns:w16sdtdh="http://schemas.microsoft.com/office/word/2020/wordml/sdtdatahash" xmlns:w16sdtfl="http://schemas.microsoft.com/office/word/2024/wordml/sdtformatlock" xmlns:w16se="http://schemas.microsoft.com/office/word/2015/wordml/symex" xmlns:wpg="http://schemas.microsoft.com/office/word/2010/wordprocessingGroup" xmlns:wpi="http://schemas.microsoft.com/office/word/2010/wordprocessingInk" xmlns:wne="http://schemas.microsoft.com/office/word/2006/wordml" xmlns:wps="http://schemas.microsoft.com/office/word/2010/wordprocessingShape" mc:Ignorable="w14 w15 w16se w16cid w16 w16cex w16sdtdh w16sdtfl w16du wp14">
-  <w:p>
-    <w:pPr>
-      <w:pStyle w:val="Footer"/>
-    </w:pPr>
-  </w:p>
-</w:ftr>
-</file>
-
-<file path=word/footer2.xml><?xml version="1.0" encoding="utf-8"?>
-<w:ftr xmlns:wpc="http://schemas.microsoft.com/office/word/2010/wordprocessingCanvas" xmlns:cx="http://schemas.microsoft.com/office/drawing/2014/chartex" xmlns:cx1="http://schemas.microsoft.com/office/drawing/2015/9/8/chartex" xmlns:cx2="http://schemas.microsoft.com/office/drawing/2015/10/21/chartex" xmlns:cx3="http://schemas.microsoft.com/office/drawing/2016/5/9/chartex" xmlns:cx4="http://schemas.microsoft.com/office/drawing/2016/5/10/chartex" xmlns:cx5="http://schemas.microsoft.com/office/drawing/2016/5/11/chartex" xmlns:cx6="http://schemas.microsoft.com/office/drawing/2016/5/12/chartex" xmlns:cx7="http://schemas.microsoft.com/office/drawing/2016/5/13/chartex" xmlns:cx8="http://schemas.microsoft.com/office/drawing/2016/5/14/chartex" xmlns:mc="http://schemas.openxmlformats.org/markup-compatibility/2006" xmlns:aink="http://schemas.microsoft.com/office/drawing/2016/ink" xmlns:am3d="http://schemas.microsoft.com/office/drawing/2017/model3d" xmlns:o="urn:schemas-microsoft-com:office:office" xmlns:oel="http://schemas.microsoft.com/office/2019/extlst" xmlns:r="http://schemas.openxmlformats.org/officeDocument/2006/relationships" xmlns:m="http://schemas.openxmlformats.org/officeDocument/2006/math" xmlns:v="urn:schemas-microsoft-com:vml" xmlns:wp14="http://schemas.microsoft.com/office/word/2010/wordprocessingDrawing" xmlns:wp="http://schemas.openxmlformats.org/drawingml/2006/wordprocessingDrawing" xmlns:w10="urn:schemas-microsoft-com:office:word" xmlns:w="http://schemas.openxmlformats.org/wordprocessingml/2006/main" xmlns:w14="http://schemas.microsoft.com/office/word/2010/wordml" xmlns:w15="http://schemas.microsoft.com/office/word/2012/wordml" xmlns:w16cex="http://schemas.microsoft.com/office/word/2018/wordml/cex" xmlns:w16cid="http://schemas.microsoft.com/office/word/2016/wordml/cid" xmlns:w16="http://schemas.microsoft.com/office/word/2018/wordml" xmlns:w16du="http://schemas.microsoft.com/office/word/2023/wordml/word16du" xmlns:w16sdtdh="http://schemas.microsoft.com/office/word/2020/wordml/sdtdatahash" xmlns:w16sdtfl="http://schemas.microsoft.com/office/word/2024/wordml/sdtformatlock" xmlns:w16se="http://schemas.microsoft.com/office/word/2015/wordml/symex" xmlns:wpg="http://schemas.microsoft.com/office/word/2010/wordprocessingGroup" xmlns:wpi="http://schemas.microsoft.com/office/word/2010/wordprocessingInk" xmlns:wne="http://schemas.microsoft.com/office/word/2006/wordml" xmlns:wps="http://schemas.microsoft.com/office/word/2010/wordprocessingShape" mc:Ignorable="w14 w15 w16se w16cid w16 w16cex w16sdtdh w16sdtfl w16du wp14">
-  <w:p>
-    <w:pPr>
-      <w:pStyle w:val="Footer"/>
-    </w:pPr>
-  </w:p>
-</w:ftr>
-</file>
-
-<file path=word/footer3.xml><?xml version="1.0" encoding="utf-8"?>
-<w:ftr xmlns:wpc="http://schemas.microsoft.com/office/word/2010/wordprocessingCanvas" xmlns:cx="http://schemas.microsoft.com/office/drawing/2014/chartex" xmlns:cx1="http://schemas.microsoft.com/office/drawing/2015/9/8/chartex" xmlns:cx2="http://schemas.microsoft.com/office/drawing/2015/10/21/chartex" xmlns:cx3="http://schemas.microsoft.com/office/drawing/2016/5/9/chartex" xmlns:cx4="http://schemas.microsoft.com/office/drawing/2016/5/10/chartex" xmlns:cx5="http://schemas.microsoft.com/office/drawing/2016/5/11/chartex" xmlns:cx6="http://schemas.microsoft.com/office/drawing/2016/5/12/chartex" xmlns:cx7="http://schemas.microsoft.com/office/drawing/2016/5/13/chartex" xmlns:cx8="http://schemas.microsoft.com/office/drawing/2016/5/14/chartex" xmlns:mc="http://schemas.openxmlformats.org/markup-compatibility/2006" xmlns:aink="http://schemas.microsoft.com/office/drawing/2016/ink" xmlns:am3d="http://schemas.microsoft.com/office/drawing/2017/model3d" xmlns:o="urn:schemas-microsoft-com:office:office" xmlns:oel="http://schemas.microsoft.com/office/2019/extlst" xmlns:r="http://schemas.openxmlformats.org/officeDocument/2006/relationships" xmlns:m="http://schemas.openxmlformats.org/officeDocument/2006/math" xmlns:v="urn:schemas-microsoft-com:vml" xmlns:wp14="http://schemas.microsoft.com/office/word/2010/wordprocessingDrawing" xmlns:wp="http://schemas.openxmlformats.org/drawingml/2006/wordprocessingDrawing" xmlns:w10="urn:schemas-microsoft-com:office:word" xmlns:w="http://schemas.openxmlformats.org/wordprocessingml/2006/main" xmlns:w14="http://schemas.microsoft.com/office/word/2010/wordml" xmlns:w15="http://schemas.microsoft.com/office/word/2012/wordml" xmlns:w16cex="http://schemas.microsoft.com/office/word/2018/wordml/cex" xmlns:w16cid="http://schemas.microsoft.com/office/word/2016/wordml/cid" xmlns:w16="http://schemas.microsoft.com/office/word/2018/wordml" xmlns:w16du="http://schemas.microsoft.com/office/word/2023/wordml/word16du" xmlns:w16sdtdh="http://schemas.microsoft.com/office/word/2020/wordml/sdtdatahash" xmlns:w16sdtfl="http://schemas.microsoft.com/office/word/2024/wordml/sdtformatlock" xmlns:w16se="http://schemas.microsoft.com/office/word/2015/wordml/symex" xmlns:wpg="http://schemas.microsoft.com/office/word/2010/wordprocessingGroup" xmlns:wpi="http://schemas.microsoft.com/office/word/2010/wordprocessingInk" xmlns:wne="http://schemas.microsoft.com/office/word/2006/wordml" xmlns:wps="http://schemas.microsoft.com/office/word/2010/wordprocessingShape" mc:Ignorable="w14 w15 w16se w16cid w16 w16cex w16sdtdh w16sdtfl w16du wp14">
-  <w:p>
-    <w:pPr>
-      <w:pStyle w:val="Footer"/>
-    </w:pPr>
-  </w:p>
-</w:ftr>
-</file>
-
 <file path=word/footnotes.xml><?xml version="1.0" encoding="utf-8"?>
 <w:footnotes xmlns:wpc="http://schemas.microsoft.com/office/word/2010/wordprocessingCanvas" xmlns:cx="http://schemas.microsoft.com/office/drawing/2014/chartex" xmlns:cx1="http://schemas.microsoft.com/office/drawing/2015/9/8/chartex" xmlns:cx2="http://schemas.microsoft.com/office/drawing/2015/10/21/chartex" xmlns:cx3="http://schemas.microsoft.com/office/drawing/2016/5/9/chartex" xmlns:cx4="http://schemas.microsoft.com/office/drawing/2016/5/10/chartex" xmlns:cx5="http://schemas.microsoft.com/office/drawing/2016/5/11/chartex" xmlns:cx6="http://schemas.microsoft.com/office/drawing/2016/5/12/chartex" xmlns:cx7="http://schemas.microsoft.com/office/drawing/2016/5/13/chartex" xmlns:cx8="http://schemas.microsoft.com/office/drawing/2016/5/14/chartex" xmlns:mc="http://schemas.openxmlformats.org/markup-compatibility/2006" xmlns:aink="http://schemas.microsoft.com/office/drawing/2016/ink" xmlns:am3d="http://schemas.microsoft.com/office/drawing/2017/model3d" xmlns:o="urn:schemas-microsoft-com:office:office" xmlns:oel="http://schemas.microsoft.com/office/2019/extlst" xmlns:r="http://schemas.openxmlformats.org/officeDocument/2006/relationships" xmlns:m="http://schemas.openxmlformats.org/officeDocument/2006/math" xmlns:v="urn:schemas-microsoft-com:vml" xmlns:wp14="http://schemas.microsoft.com/office/word/2010/wordprocessingDrawing" xmlns:wp="http://schemas.openxmlformats.org/drawingml/2006/wordprocessingDrawing" xmlns:w10="urn:schemas-microsoft-com:office:word" xmlns:w="http://schemas.openxmlformats.org/wordprocessingml/2006/main" xmlns:w14="http://schemas.microsoft.com/office/word/2010/wordml" xmlns:w15="http://schemas.microsoft.com/office/word/2012/wordml" xmlns:w16cex="http://schemas.microsoft.com/office/word/2018/wordml/cex" xmlns:w16cid="http://schemas.microsoft.com/office/word/2016/wordml/cid" xmlns:w16="http://schemas.microsoft.com/office/word/2018/wordml" xmlns:w16du="http://schemas.microsoft.com/office/word/2023/wordml/word16du" xmlns:w16sdtdh="http://schemas.microsoft.com/office/word/2020/wordml/sdtdatahash" xmlns:w16sdtfl="http://schemas.microsoft.com/office/word/2024/wordml/sdtformatlock" xmlns:w16se="http://schemas.microsoft.com/office/word/2015/wordml/symex" xmlns:wpg="http://schemas.microsoft.com/office/word/2010/wordprocessingGroup" xmlns:wpi="http://schemas.microsoft.com/office/word/2010/wordprocessingInk" xmlns:wne="http://schemas.microsoft.com/office/word/2006/wordml" xmlns:wps="http://schemas.microsoft.com/office/word/2010/wordprocessingShape" mc:Ignorable="w14 w15 w16se w16cid w16 w16cex w16sdtdh w16sdtfl w16du wp14">
   <w:footnote w:type="separator" w:id="-1">
@@ -678,16 +1754,6 @@
 </file>
 
 <file path=word/header1.xml><?xml version="1.0" encoding="utf-8"?>
-<w:hdr xmlns:wpc="http://schemas.microsoft.com/office/word/2010/wordprocessingCanvas" xmlns:cx="http://schemas.microsoft.com/office/drawing/2014/chartex" xmlns:cx1="http://schemas.microsoft.com/office/drawing/2015/9/8/chartex" xmlns:cx2="http://schemas.microsoft.com/office/drawing/2015/10/21/chartex" xmlns:cx3="http://schemas.microsoft.com/office/drawing/2016/5/9/chartex" xmlns:cx4="http://schemas.microsoft.com/office/drawing/2016/5/10/chartex" xmlns:cx5="http://schemas.microsoft.com/office/drawing/2016/5/11/chartex" xmlns:cx6="http://schemas.microsoft.com/office/drawing/2016/5/12/chartex" xmlns:cx7="http://schemas.microsoft.com/office/drawing/2016/5/13/chartex" xmlns:cx8="http://schemas.microsoft.com/office/drawing/2016/5/14/chartex" xmlns:mc="http://schemas.openxmlformats.org/markup-compatibility/2006" xmlns:aink="http://schemas.microsoft.com/office/drawing/2016/ink" xmlns:am3d="http://schemas.microsoft.com/office/drawing/2017/model3d" xmlns:o="urn:schemas-microsoft-com:office:office" xmlns:oel="http://schemas.microsoft.com/office/2019/extlst" xmlns:r="http://schemas.openxmlformats.org/officeDocument/2006/relationships" xmlns:m="http://schemas.openxmlformats.org/officeDocument/2006/math" xmlns:v="urn:schemas-microsoft-com:vml" xmlns:wp14="http://schemas.microsoft.com/office/word/2010/wordprocessingDrawing" xmlns:wp="http://schemas.openxmlformats.org/drawingml/2006/wordprocessingDrawing" xmlns:w10="urn:schemas-microsoft-com:office:word" xmlns:w="http://schemas.openxmlformats.org/wordprocessingml/2006/main" xmlns:w14="http://schemas.microsoft.com/office/word/2010/wordml" xmlns:w15="http://schemas.microsoft.com/office/word/2012/wordml" xmlns:w16cex="http://schemas.microsoft.com/office/word/2018/wordml/cex" xmlns:w16cid="http://schemas.microsoft.com/office/word/2016/wordml/cid" xmlns:w16="http://schemas.microsoft.com/office/word/2018/wordml" xmlns:w16du="http://schemas.microsoft.com/office/word/2023/wordml/word16du" xmlns:w16sdtdh="http://schemas.microsoft.com/office/word/2020/wordml/sdtdatahash" xmlns:w16sdtfl="http://schemas.microsoft.com/office/word/2024/wordml/sdtformatlock" xmlns:w16se="http://schemas.microsoft.com/office/word/2015/wordml/symex" xmlns:wpg="http://schemas.microsoft.com/office/word/2010/wordprocessingGroup" xmlns:wpi="http://schemas.microsoft.com/office/word/2010/wordprocessingInk" xmlns:wne="http://schemas.microsoft.com/office/word/2006/wordml" xmlns:wps="http://schemas.microsoft.com/office/word/2010/wordprocessingShape" mc:Ignorable="w14 w15 w16se w16cid w16 w16cex w16sdtdh w16sdtfl w16du wp14">
-  <w:p>
-    <w:pPr>
-      <w:pStyle w:val="Header"/>
-    </w:pPr>
-  </w:p>
-</w:hdr>
-</file>
-
-<file path=word/header2.xml><?xml version="1.0" encoding="utf-8"?>
 <w:hdr xmlns:wpc="http://schemas.microsoft.com/office/word/2010/wordprocessingCanvas" xmlns:cx="http://schemas.microsoft.com/office/drawing/2014/chartex" xmlns:cx1="http://schemas.microsoft.com/office/drawing/2015/9/8/chartex" xmlns:cx2="http://schemas.microsoft.com/office/drawing/2015/10/21/chartex" xmlns:cx3="http://schemas.microsoft.com/office/drawing/2016/5/9/chartex" xmlns:cx4="http://schemas.microsoft.com/office/drawing/2016/5/10/chartex" xmlns:cx5="http://schemas.microsoft.com/office/drawing/2016/5/11/chartex" xmlns:cx6="http://schemas.microsoft.com/office/drawing/2016/5/12/chartex" xmlns:cx7="http://schemas.microsoft.com/office/drawing/2016/5/13/chartex" xmlns:cx8="http://schemas.microsoft.com/office/drawing/2016/5/14/chartex" xmlns:mc="http://schemas.openxmlformats.org/markup-compatibility/2006" xmlns:aink="http://schemas.microsoft.com/office/drawing/2016/ink" xmlns:am3d="http://schemas.microsoft.com/office/drawing/2017/model3d" xmlns:o="urn:schemas-microsoft-com:office:office" xmlns:oel="http://schemas.microsoft.com/office/2019/extlst" xmlns:r="http://schemas.openxmlformats.org/officeDocument/2006/relationships" xmlns:m="http://schemas.openxmlformats.org/officeDocument/2006/math" xmlns:v="urn:schemas-microsoft-com:vml" xmlns:wp14="http://schemas.microsoft.com/office/word/2010/wordprocessingDrawing" xmlns:wp="http://schemas.openxmlformats.org/drawingml/2006/wordprocessingDrawing" xmlns:w10="urn:schemas-microsoft-com:office:word" xmlns:w="http://schemas.openxmlformats.org/wordprocessingml/2006/main" xmlns:w14="http://schemas.microsoft.com/office/word/2010/wordml" xmlns:w15="http://schemas.microsoft.com/office/word/2012/wordml" xmlns:w16cex="http://schemas.microsoft.com/office/word/2018/wordml/cex" xmlns:w16cid="http://schemas.microsoft.com/office/word/2016/wordml/cid" xmlns:w16="http://schemas.microsoft.com/office/word/2018/wordml" xmlns:w16du="http://schemas.microsoft.com/office/word/2023/wordml/word16du" xmlns:w16sdtdh="http://schemas.microsoft.com/office/word/2020/wordml/sdtdatahash" xmlns:w16sdtfl="http://schemas.microsoft.com/office/word/2024/wordml/sdtformatlock" xmlns:w16se="http://schemas.microsoft.com/office/word/2015/wordml/symex" xmlns:wpg="http://schemas.microsoft.com/office/word/2010/wordprocessingGroup" xmlns:wpi="http://schemas.microsoft.com/office/word/2010/wordprocessingInk" xmlns:wne="http://schemas.microsoft.com/office/word/2006/wordml" xmlns:wps="http://schemas.microsoft.com/office/word/2010/wordprocessingShape" mc:Ignorable="w14 w15 w16se w16cid w16 w16cex w16sdtdh w16sdtfl w16du wp14">
   <w:p>
     <w:pPr>
@@ -723,16 +1789,6 @@
     <w:r>
       <w:t>2026</w:t>
     </w:r>
-  </w:p>
-</w:hdr>
-</file>
-
-<file path=word/header3.xml><?xml version="1.0" encoding="utf-8"?>
-<w:hdr xmlns:wpc="http://schemas.microsoft.com/office/word/2010/wordprocessingCanvas" xmlns:cx="http://schemas.microsoft.com/office/drawing/2014/chartex" xmlns:cx1="http://schemas.microsoft.com/office/drawing/2015/9/8/chartex" xmlns:cx2="http://schemas.microsoft.com/office/drawing/2015/10/21/chartex" xmlns:cx3="http://schemas.microsoft.com/office/drawing/2016/5/9/chartex" xmlns:cx4="http://schemas.microsoft.com/office/drawing/2016/5/10/chartex" xmlns:cx5="http://schemas.microsoft.com/office/drawing/2016/5/11/chartex" xmlns:cx6="http://schemas.microsoft.com/office/drawing/2016/5/12/chartex" xmlns:cx7="http://schemas.microsoft.com/office/drawing/2016/5/13/chartex" xmlns:cx8="http://schemas.microsoft.com/office/drawing/2016/5/14/chartex" xmlns:mc="http://schemas.openxmlformats.org/markup-compatibility/2006" xmlns:aink="http://schemas.microsoft.com/office/drawing/2016/ink" xmlns:am3d="http://schemas.microsoft.com/office/drawing/2017/model3d" xmlns:o="urn:schemas-microsoft-com:office:office" xmlns:oel="http://schemas.microsoft.com/office/2019/extlst" xmlns:r="http://schemas.openxmlformats.org/officeDocument/2006/relationships" xmlns:m="http://schemas.openxmlformats.org/officeDocument/2006/math" xmlns:v="urn:schemas-microsoft-com:vml" xmlns:wp14="http://schemas.microsoft.com/office/word/2010/wordprocessingDrawing" xmlns:wp="http://schemas.openxmlformats.org/drawingml/2006/wordprocessingDrawing" xmlns:w10="urn:schemas-microsoft-com:office:word" xmlns:w="http://schemas.openxmlformats.org/wordprocessingml/2006/main" xmlns:w14="http://schemas.microsoft.com/office/word/2010/wordml" xmlns:w15="http://schemas.microsoft.com/office/word/2012/wordml" xmlns:w16cex="http://schemas.microsoft.com/office/word/2018/wordml/cex" xmlns:w16cid="http://schemas.microsoft.com/office/word/2016/wordml/cid" xmlns:w16="http://schemas.microsoft.com/office/word/2018/wordml" xmlns:w16du="http://schemas.microsoft.com/office/word/2023/wordml/word16du" xmlns:w16sdtdh="http://schemas.microsoft.com/office/word/2020/wordml/sdtdatahash" xmlns:w16sdtfl="http://schemas.microsoft.com/office/word/2024/wordml/sdtformatlock" xmlns:w16se="http://schemas.microsoft.com/office/word/2015/wordml/symex" xmlns:wpg="http://schemas.microsoft.com/office/word/2010/wordprocessingGroup" xmlns:wpi="http://schemas.microsoft.com/office/word/2010/wordprocessingInk" xmlns:wne="http://schemas.microsoft.com/office/word/2006/wordml" xmlns:wps="http://schemas.microsoft.com/office/word/2010/wordprocessingShape" mc:Ignorable="w14 w15 w16se w16cid w16 w16cex w16sdtdh w16sdtfl w16du wp14">
-  <w:p>
-    <w:pPr>
-      <w:pStyle w:val="Header"/>
-    </w:pPr>
   </w:p>
 </w:hdr>
 </file>

</xml_diff>